<commit_message>
Created Lab-10 Report and Given deploymenton Heroku
</commit_message>
<xml_diff>
--- a/ASE_Lab10_Heroku_Deployment.docx
+++ b/ASE_Lab10_Heroku_Deployment.docx
@@ -2255,66 +2255,17 @@
           <w:b/>
         </w:rPr>
       </w:pPr>
-    </w:p>
-    <w:p>
-      <w:pPr>
+      <w:r>
         <w:rPr>
           <w:b/>
-        </w:rPr>
-      </w:pPr>
-      <w:bookmarkStart w:id="2" w:name="_GoBack"/>
-      <w:bookmarkEnd w:id="2"/>
-    </w:p>
-    <w:p>
-      <w:pPr>
-        <w:pStyle w:val="Content"/>
-        <w:rPr>
-          <w:b/>
-          <w:sz w:val="48"/>
-        </w:rPr>
-      </w:pPr>
-      <w:r>
-        <w:rPr>
-          <w:b/>
-          <w:sz w:val="48"/>
-        </w:rPr>
-        <w:t>Sample output</w:t>
-      </w:r>
-    </w:p>
-    <w:p>
-      <w:pPr>
-        <w:pStyle w:val="Content"/>
-        <w:numPr>
-          <w:ilvl w:val="0"/>
-          <w:numId w:val="12"/>
-        </w:numPr>
-      </w:pPr>
-      <w:r>
-        <w:rPr>
           <w:noProof/>
         </w:rPr>
         <w:lastRenderedPageBreak/>
         <w:drawing>
-          <wp:anchor distT="0" distB="0" distL="114300" distR="114300" simplePos="0" relativeHeight="251681792" behindDoc="1" locked="0" layoutInCell="1" allowOverlap="1" wp14:anchorId="1FC3516F" wp14:editId="6FA4E803">
-            <wp:simplePos x="0" y="0"/>
-            <wp:positionH relativeFrom="column">
-              <wp:posOffset>0</wp:posOffset>
-            </wp:positionH>
-            <wp:positionV relativeFrom="paragraph">
-              <wp:posOffset>248285</wp:posOffset>
-            </wp:positionV>
+          <wp:inline distT="0" distB="0" distL="0" distR="0" wp14:anchorId="377C306C" wp14:editId="1FF2B111">
             <wp:extent cx="6105525" cy="3429000"/>
             <wp:effectExtent l="0" t="0" r="9525" b="0"/>
-            <wp:wrapTight wrapText="bothSides">
-              <wp:wrapPolygon edited="0">
-                <wp:start x="0" y="0"/>
-                <wp:lineTo x="0" y="21480"/>
-                <wp:lineTo x="21566" y="21480"/>
-                <wp:lineTo x="21566" y="0"/>
-                <wp:lineTo x="0" y="0"/>
-              </wp:wrapPolygon>
-            </wp:wrapTight>
-            <wp:docPr id="24" name="Picture 24"/>
+            <wp:docPr id="34" name="Picture 34"/>
             <wp:cNvGraphicFramePr>
               <a:graphicFrameLocks xmlns:a="http://schemas.openxmlformats.org/drawingml/2006/main" noChangeAspect="1"/>
             </wp:cNvGraphicFramePr>
@@ -2322,7 +2273,7 @@
               <a:graphicData uri="http://schemas.openxmlformats.org/drawingml/2006/picture">
                 <pic:pic xmlns:pic="http://schemas.openxmlformats.org/drawingml/2006/picture">
                   <pic:nvPicPr>
-                    <pic:cNvPr id="0" name="Picture 13"/>
+                    <pic:cNvPr id="0" name="Picture 10"/>
                     <pic:cNvPicPr>
                       <a:picLocks noChangeAspect="1" noChangeArrowheads="1"/>
                     </pic:cNvPicPr>
@@ -2356,49 +2307,26 @@
                 </pic:pic>
               </a:graphicData>
             </a:graphic>
-          </wp:anchor>
+          </wp:inline>
         </w:drawing>
       </w:r>
-      <w:r>
-        <w:t>Register page</w:t>
-      </w:r>
-    </w:p>
-    <w:p>
-      <w:pPr>
-        <w:pStyle w:val="Content"/>
-        <w:ind w:left="720"/>
-      </w:pPr>
-    </w:p>
-    <w:p>
-      <w:pPr>
-        <w:pStyle w:val="Content"/>
-        <w:numPr>
-          <w:ilvl w:val="0"/>
-          <w:numId w:val="12"/>
-        </w:numPr>
-      </w:pPr>
-      <w:r>
-        <w:t>Login page</w:t>
-      </w:r>
-    </w:p>
-    <w:p>
-      <w:pPr>
-        <w:pStyle w:val="ListParagraph"/>
-      </w:pPr>
-    </w:p>
-    <w:p>
-      <w:pPr>
-        <w:pStyle w:val="Content"/>
-      </w:pPr>
-      <w:r>
-        <w:rPr>
+    </w:p>
+    <w:p>
+      <w:pPr>
+        <w:rPr>
+          <w:b/>
+        </w:rPr>
+      </w:pPr>
+      <w:r>
+        <w:rPr>
+          <w:b/>
           <w:noProof/>
         </w:rPr>
         <w:drawing>
-          <wp:inline distT="0" distB="0" distL="0" distR="0" wp14:anchorId="3C9372E5" wp14:editId="03218581">
+          <wp:inline distT="0" distB="0" distL="0" distR="0" wp14:anchorId="70E3EFEB" wp14:editId="0B400C76">
             <wp:extent cx="6105525" cy="3429000"/>
             <wp:effectExtent l="0" t="0" r="9525" b="0"/>
-            <wp:docPr id="25" name="Picture 25"/>
+            <wp:docPr id="35" name="Picture 35"/>
             <wp:cNvGraphicFramePr>
               <a:graphicFrameLocks xmlns:a="http://schemas.openxmlformats.org/drawingml/2006/main" noChangeAspect="1"/>
             </wp:cNvGraphicFramePr>
@@ -2406,7 +2334,7 @@
               <a:graphicData uri="http://schemas.openxmlformats.org/drawingml/2006/picture">
                 <pic:pic xmlns:pic="http://schemas.openxmlformats.org/drawingml/2006/picture">
                   <pic:nvPicPr>
-                    <pic:cNvPr id="0" name="Picture 14"/>
+                    <pic:cNvPr id="0" name="Picture 11"/>
                     <pic:cNvPicPr>
                       <a:picLocks noChangeAspect="1" noChangeArrowheads="1"/>
                     </pic:cNvPicPr>
@@ -2446,23 +2374,102 @@
     </w:p>
     <w:p>
       <w:pPr>
+        <w:rPr>
+          <w:rFonts w:eastAsiaTheme="minorEastAsia"/>
+          <w:color w:val="44546A" w:themeColor="text2"/>
+          <w:sz w:val="28"/>
+          <w:lang w:val="en-US"/>
+        </w:rPr>
+      </w:pPr>
+      <w:r>
+        <w:rPr>
+          <w:rFonts w:eastAsiaTheme="minorEastAsia"/>
+          <w:color w:val="44546A" w:themeColor="text2"/>
+          <w:sz w:val="28"/>
+          <w:lang w:val="en-US"/>
+        </w:rPr>
+        <w:t xml:space="preserve">We were successfully able </w:t>
+      </w:r>
+      <w:proofErr w:type="spellStart"/>
+      <w:r>
+        <w:rPr>
+          <w:rFonts w:eastAsiaTheme="minorEastAsia"/>
+          <w:color w:val="44546A" w:themeColor="text2"/>
+          <w:sz w:val="28"/>
+          <w:lang w:val="en-US"/>
+        </w:rPr>
+        <w:t>todeploy</w:t>
+      </w:r>
+      <w:proofErr w:type="spellEnd"/>
+      <w:r>
+        <w:rPr>
+          <w:rFonts w:eastAsiaTheme="minorEastAsia"/>
+          <w:color w:val="44546A" w:themeColor="text2"/>
+          <w:sz w:val="28"/>
+          <w:lang w:val="en-US"/>
+        </w:rPr>
+        <w:t xml:space="preserve"> our application into Heroku and here is our globally deployed url: </w:t>
+      </w:r>
+      <w:hyperlink r:id="rId20" w:history="1">
+        <w:r>
+          <w:rPr>
+            <w:rStyle w:val="Hyperlink"/>
+          </w:rPr>
+          <w:t>https://ase-pug-assignemnt.herokuapp.com/</w:t>
+        </w:r>
+      </w:hyperlink>
+    </w:p>
+    <w:p>
+      <w:pPr>
+        <w:rPr>
+          <w:b/>
+        </w:rPr>
+      </w:pPr>
+    </w:p>
+    <w:p>
+      <w:pPr>
+        <w:rPr>
+          <w:b/>
+        </w:rPr>
+      </w:pPr>
+    </w:p>
+    <w:p>
+      <w:pPr>
+        <w:rPr>
+          <w:b/>
+        </w:rPr>
+      </w:pPr>
+    </w:p>
+    <w:p>
+      <w:pPr>
+        <w:rPr>
+          <w:b/>
+        </w:rPr>
+      </w:pPr>
+    </w:p>
+    <w:p>
+      <w:pPr>
+        <w:rPr>
+          <w:b/>
+        </w:rPr>
+      </w:pPr>
+    </w:p>
+    <w:p>
+      <w:pPr>
         <w:pStyle w:val="Content"/>
-      </w:pPr>
-    </w:p>
-    <w:p>
-      <w:pPr>
-        <w:pStyle w:val="Content"/>
-      </w:pPr>
-    </w:p>
-    <w:p>
-      <w:pPr>
-        <w:pStyle w:val="Content"/>
-      </w:pPr>
-    </w:p>
-    <w:p>
-      <w:pPr>
-        <w:pStyle w:val="Content"/>
-      </w:pPr>
+        <w:rPr>
+          <w:b/>
+          <w:sz w:val="48"/>
+        </w:rPr>
+      </w:pPr>
+      <w:r>
+        <w:rPr>
+          <w:b/>
+          <w:sz w:val="48"/>
+        </w:rPr>
+        <w:lastRenderedPageBreak/>
+        <w:t>Sample output</w:t>
+      </w:r>
     </w:p>
     <w:p>
       <w:pPr>
@@ -2473,24 +2480,23 @@
         </w:numPr>
       </w:pPr>
       <w:r>
-        <w:lastRenderedPageBreak/>
-        <w:t>Details page</w:t>
+        <w:t>Register page</w:t>
       </w:r>
     </w:p>
     <w:p>
       <w:pPr>
         <w:pStyle w:val="Content"/>
-        <w:ind w:left="360"/>
+        <w:ind w:left="720"/>
       </w:pPr>
       <w:r>
         <w:rPr>
           <w:noProof/>
         </w:rPr>
         <w:drawing>
-          <wp:inline distT="0" distB="0" distL="0" distR="0" wp14:anchorId="5DB15640" wp14:editId="56C80F09">
+          <wp:inline distT="0" distB="0" distL="0" distR="0" wp14:anchorId="418C5F97" wp14:editId="686C5698">
             <wp:extent cx="6105525" cy="3429000"/>
             <wp:effectExtent l="0" t="0" r="9525" b="0"/>
-            <wp:docPr id="26" name="Picture 26"/>
+            <wp:docPr id="36" name="Picture 36"/>
             <wp:cNvGraphicFramePr>
               <a:graphicFrameLocks xmlns:a="http://schemas.openxmlformats.org/drawingml/2006/main" noChangeAspect="1"/>
             </wp:cNvGraphicFramePr>
@@ -2498,81 +2504,7 @@
               <a:graphicData uri="http://schemas.openxmlformats.org/drawingml/2006/picture">
                 <pic:pic xmlns:pic="http://schemas.openxmlformats.org/drawingml/2006/picture">
                   <pic:nvPicPr>
-                    <pic:cNvPr id="0" name="Picture 15"/>
-                    <pic:cNvPicPr>
-                      <a:picLocks noChangeAspect="1" noChangeArrowheads="1"/>
-                    </pic:cNvPicPr>
-                  </pic:nvPicPr>
-                  <pic:blipFill>
-                    <a:blip r:embed="rId20">
-                      <a:extLst>
-                        <a:ext uri="{28A0092B-C50C-407E-A947-70E740481C1C}">
-                          <a14:useLocalDpi xmlns:a14="http://schemas.microsoft.com/office/drawing/2010/main" val="0"/>
-                        </a:ext>
-                      </a:extLst>
-                    </a:blip>
-                    <a:srcRect/>
-                    <a:stretch>
-                      <a:fillRect/>
-                    </a:stretch>
-                  </pic:blipFill>
-                  <pic:spPr bwMode="auto">
-                    <a:xfrm>
-                      <a:off x="0" y="0"/>
-                      <a:ext cx="6105525" cy="3429000"/>
-                    </a:xfrm>
-                    <a:prstGeom prst="rect">
-                      <a:avLst/>
-                    </a:prstGeom>
-                    <a:noFill/>
-                    <a:ln>
-                      <a:noFill/>
-                    </a:ln>
-                  </pic:spPr>
-                </pic:pic>
-              </a:graphicData>
-            </a:graphic>
-          </wp:inline>
-        </w:drawing>
-      </w:r>
-    </w:p>
-    <w:p>
-      <w:pPr>
-        <w:pStyle w:val="Content"/>
-        <w:numPr>
-          <w:ilvl w:val="0"/>
-          <w:numId w:val="12"/>
-        </w:numPr>
-      </w:pPr>
-      <w:r>
-        <w:t>Cookies storage</w:t>
-      </w:r>
-      <w:r>
-        <w:t xml:space="preserve"> and rendering </w:t>
-      </w:r>
-    </w:p>
-    <w:p>
-      <w:pPr>
-        <w:pStyle w:val="Content"/>
-        <w:ind w:left="360"/>
-      </w:pPr>
-      <w:r>
-        <w:rPr>
-          <w:noProof/>
-        </w:rPr>
-        <w:drawing>
-          <wp:inline distT="0" distB="0" distL="0" distR="0" wp14:anchorId="733D6B00" wp14:editId="0FCF87E9">
-            <wp:extent cx="6105525" cy="3429000"/>
-            <wp:effectExtent l="0" t="0" r="9525" b="0"/>
-            <wp:docPr id="27" name="Picture 27"/>
-            <wp:cNvGraphicFramePr>
-              <a:graphicFrameLocks xmlns:a="http://schemas.openxmlformats.org/drawingml/2006/main" noChangeAspect="1"/>
-            </wp:cNvGraphicFramePr>
-            <a:graphic xmlns:a="http://schemas.openxmlformats.org/drawingml/2006/main">
-              <a:graphicData uri="http://schemas.openxmlformats.org/drawingml/2006/picture">
-                <pic:pic xmlns:pic="http://schemas.openxmlformats.org/drawingml/2006/picture">
-                  <pic:nvPicPr>
-                    <pic:cNvPr id="0" name="Picture 16"/>
+                    <pic:cNvPr id="0" name="Picture 12"/>
                     <pic:cNvPicPr>
                       <a:picLocks noChangeAspect="1" noChangeArrowheads="1"/>
                     </pic:cNvPicPr>
@@ -2612,22 +2544,29 @@
     </w:p>
     <w:p>
       <w:pPr>
-        <w:pStyle w:val="EmphasisText"/>
-        <w:rPr>
-          <w:sz w:val="48"/>
-        </w:rPr>
+        <w:pStyle w:val="Content"/>
+        <w:numPr>
+          <w:ilvl w:val="0"/>
+          <w:numId w:val="12"/>
+        </w:numPr>
+      </w:pPr>
+      <w:r>
+        <w:t>Login page</w:t>
+      </w:r>
+    </w:p>
+    <w:p>
+      <w:pPr>
+        <w:pStyle w:val="ListParagraph"/>
       </w:pPr>
       <w:r>
         <w:rPr>
           <w:noProof/>
-          <w:sz w:val="48"/>
-        </w:rPr>
-        <w:lastRenderedPageBreak/>
+        </w:rPr>
         <w:drawing>
-          <wp:inline distT="0" distB="0" distL="0" distR="0" wp14:anchorId="5A451773" wp14:editId="1A9EEF29">
+          <wp:inline distT="0" distB="0" distL="0" distR="0" wp14:anchorId="714EC076" wp14:editId="2353942A">
             <wp:extent cx="6105525" cy="3429000"/>
             <wp:effectExtent l="0" t="0" r="9525" b="0"/>
-            <wp:docPr id="14" name="Picture 14"/>
+            <wp:docPr id="37" name="Picture 37"/>
             <wp:cNvGraphicFramePr>
               <a:graphicFrameLocks xmlns:a="http://schemas.openxmlformats.org/drawingml/2006/main" noChangeAspect="1"/>
             </wp:cNvGraphicFramePr>
@@ -2635,7 +2574,7 @@
               <a:graphicData uri="http://schemas.openxmlformats.org/drawingml/2006/picture">
                 <pic:pic xmlns:pic="http://schemas.openxmlformats.org/drawingml/2006/picture">
                   <pic:nvPicPr>
-                    <pic:cNvPr id="0" name="Picture 1"/>
+                    <pic:cNvPr id="0" name="Picture 13"/>
                     <pic:cNvPicPr>
                       <a:picLocks noChangeAspect="1" noChangeArrowheads="1"/>
                     </pic:cNvPicPr>
@@ -2675,6 +2614,114 @@
     </w:p>
     <w:p>
       <w:pPr>
+        <w:pStyle w:val="Content"/>
+      </w:pPr>
+    </w:p>
+    <w:p>
+      <w:pPr>
+        <w:pStyle w:val="Content"/>
+      </w:pPr>
+    </w:p>
+    <w:p>
+      <w:pPr>
+        <w:pStyle w:val="Content"/>
+      </w:pPr>
+    </w:p>
+    <w:p>
+      <w:pPr>
+        <w:pStyle w:val="Content"/>
+      </w:pPr>
+    </w:p>
+    <w:p>
+      <w:pPr>
+        <w:pStyle w:val="Content"/>
+      </w:pPr>
+    </w:p>
+    <w:p>
+      <w:pPr>
+        <w:pStyle w:val="Content"/>
+        <w:ind w:left="720"/>
+      </w:pPr>
+    </w:p>
+    <w:p>
+      <w:pPr>
+        <w:pStyle w:val="Content"/>
+        <w:numPr>
+          <w:ilvl w:val="0"/>
+          <w:numId w:val="12"/>
+        </w:numPr>
+      </w:pPr>
+      <w:r>
+        <w:t>Details page</w:t>
+      </w:r>
+    </w:p>
+    <w:p>
+      <w:pPr>
+        <w:pStyle w:val="Content"/>
+        <w:ind w:left="360"/>
+      </w:pPr>
+    </w:p>
+    <w:p>
+      <w:pPr>
+        <w:pStyle w:val="Content"/>
+        <w:ind w:left="360"/>
+      </w:pPr>
+      <w:r>
+        <w:rPr>
+          <w:noProof/>
+        </w:rPr>
+        <w:drawing>
+          <wp:inline distT="0" distB="0" distL="0" distR="0" wp14:anchorId="2CB5782A" wp14:editId="577FCD90">
+            <wp:extent cx="6105525" cy="3429000"/>
+            <wp:effectExtent l="0" t="0" r="9525" b="0"/>
+            <wp:docPr id="38" name="Picture 38"/>
+            <wp:cNvGraphicFramePr>
+              <a:graphicFrameLocks xmlns:a="http://schemas.openxmlformats.org/drawingml/2006/main" noChangeAspect="1"/>
+            </wp:cNvGraphicFramePr>
+            <a:graphic xmlns:a="http://schemas.openxmlformats.org/drawingml/2006/main">
+              <a:graphicData uri="http://schemas.openxmlformats.org/drawingml/2006/picture">
+                <pic:pic xmlns:pic="http://schemas.openxmlformats.org/drawingml/2006/picture">
+                  <pic:nvPicPr>
+                    <pic:cNvPr id="0" name="Picture 14"/>
+                    <pic:cNvPicPr>
+                      <a:picLocks noChangeAspect="1" noChangeArrowheads="1"/>
+                    </pic:cNvPicPr>
+                  </pic:nvPicPr>
+                  <pic:blipFill>
+                    <a:blip r:embed="rId23">
+                      <a:extLst>
+                        <a:ext uri="{28A0092B-C50C-407E-A947-70E740481C1C}">
+                          <a14:useLocalDpi xmlns:a14="http://schemas.microsoft.com/office/drawing/2010/main" val="0"/>
+                        </a:ext>
+                      </a:extLst>
+                    </a:blip>
+                    <a:srcRect/>
+                    <a:stretch>
+                      <a:fillRect/>
+                    </a:stretch>
+                  </pic:blipFill>
+                  <pic:spPr bwMode="auto">
+                    <a:xfrm>
+                      <a:off x="0" y="0"/>
+                      <a:ext cx="6105525" cy="3429000"/>
+                    </a:xfrm>
+                    <a:prstGeom prst="rect">
+                      <a:avLst/>
+                    </a:prstGeom>
+                    <a:noFill/>
+                    <a:ln>
+                      <a:noFill/>
+                    </a:ln>
+                  </pic:spPr>
+                </pic:pic>
+              </a:graphicData>
+            </a:graphic>
+          </wp:inline>
+        </w:drawing>
+      </w:r>
+    </w:p>
+    <w:p>
+      <w:pPr>
         <w:pStyle w:val="EmphasisText"/>
         <w:rPr>
           <w:sz w:val="48"/>
@@ -2690,6 +2737,10 @@
     <w:p>
       <w:pPr>
         <w:pStyle w:val="EmphasisText"/>
+        <w:numPr>
+          <w:ilvl w:val="0"/>
+          <w:numId w:val="18"/>
+        </w:numPr>
         <w:rPr>
           <w:b w:val="0"/>
         </w:rPr>
@@ -2698,9 +2749,93 @@
         <w:rPr>
           <w:b w:val="0"/>
         </w:rPr>
-        <w:tab/>
-        <w:t>None</w:t>
-      </w:r>
+        <w:t xml:space="preserve">Initially, when I deployed I faced below error and then later I realized that I was running with my localhost port </w:t>
+      </w:r>
+      <w:proofErr w:type="gramStart"/>
+      <w:r>
+        <w:rPr>
+          <w:b w:val="0"/>
+        </w:rPr>
+        <w:t>number ,</w:t>
+      </w:r>
+      <w:proofErr w:type="gramEnd"/>
+      <w:r>
+        <w:rPr>
+          <w:b w:val="0"/>
+        </w:rPr>
+        <w:t xml:space="preserve"> where in I am not running on the port which Heroku gives so I made changes to my app.js file and deployed again.</w:t>
+      </w:r>
+    </w:p>
+    <w:p>
+      <w:pPr>
+        <w:pStyle w:val="EmphasisText"/>
+        <w:ind w:left="720"/>
+        <w:rPr>
+          <w:b w:val="0"/>
+        </w:rPr>
+      </w:pPr>
+      <w:r>
+        <w:rPr>
+          <w:b w:val="0"/>
+          <w:noProof/>
+        </w:rPr>
+        <w:drawing>
+          <wp:inline distT="0" distB="0" distL="0" distR="0" wp14:anchorId="4FD05B10" wp14:editId="2F9BC3C5">
+            <wp:extent cx="6105525" cy="3429000"/>
+            <wp:effectExtent l="0" t="0" r="9525" b="0"/>
+            <wp:docPr id="42" name="Picture 42"/>
+            <wp:cNvGraphicFramePr>
+              <a:graphicFrameLocks xmlns:a="http://schemas.openxmlformats.org/drawingml/2006/main" noChangeAspect="1"/>
+            </wp:cNvGraphicFramePr>
+            <a:graphic xmlns:a="http://schemas.openxmlformats.org/drawingml/2006/main">
+              <a:graphicData uri="http://schemas.openxmlformats.org/drawingml/2006/picture">
+                <pic:pic xmlns:pic="http://schemas.openxmlformats.org/drawingml/2006/picture">
+                  <pic:nvPicPr>
+                    <pic:cNvPr id="0" name="Picture 16"/>
+                    <pic:cNvPicPr>
+                      <a:picLocks noChangeAspect="1" noChangeArrowheads="1"/>
+                    </pic:cNvPicPr>
+                  </pic:nvPicPr>
+                  <pic:blipFill>
+                    <a:blip r:embed="rId24">
+                      <a:extLst>
+                        <a:ext uri="{28A0092B-C50C-407E-A947-70E740481C1C}">
+                          <a14:useLocalDpi xmlns:a14="http://schemas.microsoft.com/office/drawing/2010/main" val="0"/>
+                        </a:ext>
+                      </a:extLst>
+                    </a:blip>
+                    <a:srcRect/>
+                    <a:stretch>
+                      <a:fillRect/>
+                    </a:stretch>
+                  </pic:blipFill>
+                  <pic:spPr bwMode="auto">
+                    <a:xfrm>
+                      <a:off x="0" y="0"/>
+                      <a:ext cx="6105525" cy="3429000"/>
+                    </a:xfrm>
+                    <a:prstGeom prst="rect">
+                      <a:avLst/>
+                    </a:prstGeom>
+                    <a:noFill/>
+                    <a:ln>
+                      <a:noFill/>
+                    </a:ln>
+                  </pic:spPr>
+                </pic:pic>
+              </a:graphicData>
+            </a:graphic>
+          </wp:inline>
+        </w:drawing>
+      </w:r>
+    </w:p>
+    <w:p>
+      <w:pPr>
+        <w:pStyle w:val="EmphasisText"/>
+        <w:rPr>
+          <w:sz w:val="48"/>
+        </w:rPr>
+      </w:pPr>
     </w:p>
     <w:p>
       <w:pPr>
@@ -2752,13 +2887,19 @@
         <w:rPr>
           <w:b w:val="0"/>
         </w:rPr>
-        <w:t>Created Login and Registration pages using pug</w:t>
+        <w:t>Created</w:t>
       </w:r>
       <w:r>
         <w:rPr>
           <w:b w:val="0"/>
         </w:rPr>
-        <w:t>.</w:t>
+        <w:t xml:space="preserve"> Heroku</w:t>
+      </w:r>
+      <w:r>
+        <w:rPr>
+          <w:b w:val="0"/>
+        </w:rPr>
+        <w:t xml:space="preserve"> account and app inside it.</w:t>
       </w:r>
     </w:p>
     <w:p>
@@ -2776,6 +2917,24 @@
         <w:rPr>
           <w:b w:val="0"/>
         </w:rPr>
+        <w:t>Deployed application</w:t>
+      </w:r>
+    </w:p>
+    <w:p>
+      <w:pPr>
+        <w:pStyle w:val="EmphasisText"/>
+        <w:numPr>
+          <w:ilvl w:val="0"/>
+          <w:numId w:val="16"/>
+        </w:numPr>
+        <w:rPr>
+          <w:b w:val="0"/>
+        </w:rPr>
+      </w:pPr>
+      <w:r>
+        <w:rPr>
+          <w:b w:val="0"/>
+        </w:rPr>
         <w:t>Contributed in the creation of Wiki page, report and lab submission.</w:t>
       </w:r>
     </w:p>
@@ -2815,13 +2974,7 @@
         <w:rPr>
           <w:b w:val="0"/>
         </w:rPr>
-        <w:t xml:space="preserve">Implemented </w:t>
-      </w:r>
-      <w:r>
-        <w:rPr>
-          <w:b w:val="0"/>
-        </w:rPr>
-        <w:t>Details and cookies retrieval part of the assignment.</w:t>
+        <w:t>Assisted Dharani when she was facing issues and successfully able to deploy our pug assignment into Heroku.</w:t>
       </w:r>
     </w:p>
     <w:p>
@@ -2895,22 +3048,12 @@
       </w:pPr>
       <w:r>
         <w:rPr>
-          <w:rFonts w:ascii="Courier New" w:eastAsia="Times New Roman" w:hAnsi="Courier New" w:cs="Courier New"/>
-          <w:color w:val="000000"/>
-          <w:sz w:val="18"/>
-          <w:szCs w:val="18"/>
-          <w:lang w:eastAsia="en-IN"/>
-        </w:rPr>
-        <w:t> </w:t>
-      </w:r>
-      <w:r>
-        <w:rPr>
           <w:rFonts w:eastAsiaTheme="minorEastAsia"/>
           <w:color w:val="44546A" w:themeColor="text2"/>
           <w:sz w:val="28"/>
           <w:lang w:val="en-US"/>
         </w:rPr>
-        <w:t>As part of t</w:t>
+        <w:t>As this is my first experience of giving build</w:t>
       </w:r>
       <w:r>
         <w:rPr>
@@ -2919,7 +3062,7 @@
           <w:sz w:val="28"/>
           <w:lang w:val="en-US"/>
         </w:rPr>
-        <w:t>his exercise</w:t>
+        <w:t>,</w:t>
       </w:r>
       <w:r>
         <w:rPr>
@@ -2928,8 +3071,10 @@
           <w:sz w:val="28"/>
           <w:lang w:val="en-US"/>
         </w:rPr>
-        <w:t xml:space="preserve"> </w:t>
-      </w:r>
+        <w:t xml:space="preserve"> I was excited to do this exercise. With the same excitement I gained lot of knowledge on deployment process especially in Heroku and learned how to do trouble shoot</w:t>
+      </w:r>
+      <w:bookmarkStart w:id="2" w:name="_GoBack"/>
+      <w:bookmarkEnd w:id="2"/>
       <w:r>
         <w:rPr>
           <w:rFonts w:eastAsiaTheme="minorEastAsia"/>
@@ -2937,50 +3082,12 @@
           <w:sz w:val="28"/>
           <w:lang w:val="en-US"/>
         </w:rPr>
-        <w:t xml:space="preserve">we were able to understand the template rendering engine in </w:t>
-      </w:r>
-      <w:proofErr w:type="spellStart"/>
-      <w:r>
-        <w:rPr>
-          <w:rFonts w:eastAsiaTheme="minorEastAsia"/>
-          <w:color w:val="44546A" w:themeColor="text2"/>
-          <w:sz w:val="28"/>
-          <w:lang w:val="en-US"/>
-        </w:rPr>
-        <w:t>nodejs</w:t>
-      </w:r>
-      <w:proofErr w:type="spellEnd"/>
-      <w:r>
-        <w:rPr>
-          <w:rFonts w:eastAsiaTheme="minorEastAsia"/>
-          <w:color w:val="44546A" w:themeColor="text2"/>
-          <w:sz w:val="28"/>
-          <w:lang w:val="en-US"/>
-        </w:rPr>
-        <w:t>. Rendering engine compiles the html in server and sends the plain html to the front end</w:t>
-      </w:r>
-      <w:r>
-        <w:rPr>
-          <w:rFonts w:eastAsiaTheme="minorEastAsia"/>
-          <w:color w:val="44546A" w:themeColor="text2"/>
-          <w:sz w:val="28"/>
-          <w:lang w:val="en-US"/>
-        </w:rPr>
-        <w:t>. P</w:t>
-      </w:r>
-      <w:r>
-        <w:rPr>
-          <w:rFonts w:eastAsiaTheme="minorEastAsia"/>
-          <w:color w:val="44546A" w:themeColor="text2"/>
-          <w:sz w:val="28"/>
-          <w:lang w:val="en-US"/>
-        </w:rPr>
-        <w:t>ug is one such engine.</w:t>
+        <w:t xml:space="preserve"> while giving build.</w:t>
       </w:r>
     </w:p>
     <w:sectPr>
-      <w:headerReference w:type="default" r:id="rId23"/>
-      <w:footerReference w:type="default" r:id="rId24"/>
+      <w:headerReference w:type="default" r:id="rId25"/>
+      <w:footerReference w:type="default" r:id="rId26"/>
       <w:pgSz w:w="11906" w:h="16838"/>
       <w:pgMar w:top="1440" w:right="849" w:bottom="851" w:left="1440" w:header="708" w:footer="708" w:gutter="0"/>
       <w:cols w:space="708"/>
@@ -3553,6 +3660,95 @@
     </w:lvl>
   </w:abstractNum>
   <w:abstractNum w:abstractNumId="4" w15:restartNumberingAfterBreak="0">
+    <w:nsid w:val="19B97884"/>
+    <w:multiLevelType w:val="hybridMultilevel"/>
+    <w:tmpl w:val="01BE47AA"/>
+    <w:lvl w:ilvl="0" w:tplc="4009000F">
+      <w:start w:val="1"/>
+      <w:numFmt w:val="decimal"/>
+      <w:lvlText w:val="%1."/>
+      <w:lvlJc w:val="left"/>
+      <w:pPr>
+        <w:ind w:left="720" w:hanging="360"/>
+      </w:pPr>
+      <w:rPr>
+        <w:rFonts w:hint="default"/>
+      </w:rPr>
+    </w:lvl>
+    <w:lvl w:ilvl="1" w:tplc="40090019" w:tentative="1">
+      <w:start w:val="1"/>
+      <w:numFmt w:val="lowerLetter"/>
+      <w:lvlText w:val="%2."/>
+      <w:lvlJc w:val="left"/>
+      <w:pPr>
+        <w:ind w:left="1440" w:hanging="360"/>
+      </w:pPr>
+    </w:lvl>
+    <w:lvl w:ilvl="2" w:tplc="4009001B" w:tentative="1">
+      <w:start w:val="1"/>
+      <w:numFmt w:val="lowerRoman"/>
+      <w:lvlText w:val="%3."/>
+      <w:lvlJc w:val="right"/>
+      <w:pPr>
+        <w:ind w:left="2160" w:hanging="180"/>
+      </w:pPr>
+    </w:lvl>
+    <w:lvl w:ilvl="3" w:tplc="4009000F" w:tentative="1">
+      <w:start w:val="1"/>
+      <w:numFmt w:val="decimal"/>
+      <w:lvlText w:val="%4."/>
+      <w:lvlJc w:val="left"/>
+      <w:pPr>
+        <w:ind w:left="2880" w:hanging="360"/>
+      </w:pPr>
+    </w:lvl>
+    <w:lvl w:ilvl="4" w:tplc="40090019" w:tentative="1">
+      <w:start w:val="1"/>
+      <w:numFmt w:val="lowerLetter"/>
+      <w:lvlText w:val="%5."/>
+      <w:lvlJc w:val="left"/>
+      <w:pPr>
+        <w:ind w:left="3600" w:hanging="360"/>
+      </w:pPr>
+    </w:lvl>
+    <w:lvl w:ilvl="5" w:tplc="4009001B" w:tentative="1">
+      <w:start w:val="1"/>
+      <w:numFmt w:val="lowerRoman"/>
+      <w:lvlText w:val="%6."/>
+      <w:lvlJc w:val="right"/>
+      <w:pPr>
+        <w:ind w:left="4320" w:hanging="180"/>
+      </w:pPr>
+    </w:lvl>
+    <w:lvl w:ilvl="6" w:tplc="4009000F" w:tentative="1">
+      <w:start w:val="1"/>
+      <w:numFmt w:val="decimal"/>
+      <w:lvlText w:val="%7."/>
+      <w:lvlJc w:val="left"/>
+      <w:pPr>
+        <w:ind w:left="5040" w:hanging="360"/>
+      </w:pPr>
+    </w:lvl>
+    <w:lvl w:ilvl="7" w:tplc="40090019" w:tentative="1">
+      <w:start w:val="1"/>
+      <w:numFmt w:val="lowerLetter"/>
+      <w:lvlText w:val="%8."/>
+      <w:lvlJc w:val="left"/>
+      <w:pPr>
+        <w:ind w:left="5760" w:hanging="360"/>
+      </w:pPr>
+    </w:lvl>
+    <w:lvl w:ilvl="8" w:tplc="4009001B" w:tentative="1">
+      <w:start w:val="1"/>
+      <w:numFmt w:val="lowerRoman"/>
+      <w:lvlText w:val="%9."/>
+      <w:lvlJc w:val="right"/>
+      <w:pPr>
+        <w:ind w:left="6480" w:hanging="180"/>
+      </w:pPr>
+    </w:lvl>
+  </w:abstractNum>
+  <w:abstractNum w:abstractNumId="5" w15:restartNumberingAfterBreak="0">
     <w:nsid w:val="1F3F67F7"/>
     <w:multiLevelType w:val="hybridMultilevel"/>
     <w:tmpl w:val="9BD0F2DC"/>
@@ -3641,7 +3837,7 @@
       </w:pPr>
     </w:lvl>
   </w:abstractNum>
-  <w:abstractNum w:abstractNumId="5" w15:restartNumberingAfterBreak="0">
+  <w:abstractNum w:abstractNumId="6" w15:restartNumberingAfterBreak="0">
     <w:nsid w:val="258234FD"/>
     <w:multiLevelType w:val="hybridMultilevel"/>
     <w:tmpl w:val="12441C64"/>
@@ -3727,7 +3923,7 @@
       </w:pPr>
     </w:lvl>
   </w:abstractNum>
-  <w:abstractNum w:abstractNumId="6" w15:restartNumberingAfterBreak="0">
+  <w:abstractNum w:abstractNumId="7" w15:restartNumberingAfterBreak="0">
     <w:nsid w:val="2987591B"/>
     <w:multiLevelType w:val="hybridMultilevel"/>
     <w:tmpl w:val="E8768A38"/>
@@ -3816,7 +4012,7 @@
       </w:pPr>
     </w:lvl>
   </w:abstractNum>
-  <w:abstractNum w:abstractNumId="7" w15:restartNumberingAfterBreak="0">
+  <w:abstractNum w:abstractNumId="8" w15:restartNumberingAfterBreak="0">
     <w:nsid w:val="3162303D"/>
     <w:multiLevelType w:val="hybridMultilevel"/>
     <w:tmpl w:val="0C14CEDE"/>
@@ -3906,7 +4102,7 @@
       </w:pPr>
     </w:lvl>
   </w:abstractNum>
-  <w:abstractNum w:abstractNumId="8" w15:restartNumberingAfterBreak="0">
+  <w:abstractNum w:abstractNumId="9" w15:restartNumberingAfterBreak="0">
     <w:nsid w:val="389033EC"/>
     <w:multiLevelType w:val="hybridMultilevel"/>
     <w:tmpl w:val="D56E5D42"/>
@@ -3996,7 +4192,7 @@
       </w:pPr>
     </w:lvl>
   </w:abstractNum>
-  <w:abstractNum w:abstractNumId="9" w15:restartNumberingAfterBreak="0">
+  <w:abstractNum w:abstractNumId="10" w15:restartNumberingAfterBreak="0">
     <w:nsid w:val="3C4A104A"/>
     <w:multiLevelType w:val="hybridMultilevel"/>
     <w:tmpl w:val="1E02A79C"/>
@@ -4085,7 +4281,7 @@
       </w:pPr>
     </w:lvl>
   </w:abstractNum>
-  <w:abstractNum w:abstractNumId="10" w15:restartNumberingAfterBreak="0">
+  <w:abstractNum w:abstractNumId="11" w15:restartNumberingAfterBreak="0">
     <w:nsid w:val="42C11C4A"/>
     <w:multiLevelType w:val="hybridMultilevel"/>
     <w:tmpl w:val="72A20A8A"/>
@@ -4174,7 +4370,7 @@
       </w:pPr>
     </w:lvl>
   </w:abstractNum>
-  <w:abstractNum w:abstractNumId="11" w15:restartNumberingAfterBreak="0">
+  <w:abstractNum w:abstractNumId="12" w15:restartNumberingAfterBreak="0">
     <w:nsid w:val="46781A1B"/>
     <w:multiLevelType w:val="hybridMultilevel"/>
     <w:tmpl w:val="E1D2C654"/>
@@ -4263,7 +4459,7 @@
       </w:pPr>
     </w:lvl>
   </w:abstractNum>
-  <w:abstractNum w:abstractNumId="12" w15:restartNumberingAfterBreak="0">
+  <w:abstractNum w:abstractNumId="13" w15:restartNumberingAfterBreak="0">
     <w:nsid w:val="4B3046D0"/>
     <w:multiLevelType w:val="hybridMultilevel"/>
     <w:tmpl w:val="9B5821F8"/>
@@ -4354,7 +4550,7 @@
       </w:pPr>
     </w:lvl>
   </w:abstractNum>
-  <w:abstractNum w:abstractNumId="13" w15:restartNumberingAfterBreak="0">
+  <w:abstractNum w:abstractNumId="14" w15:restartNumberingAfterBreak="0">
     <w:nsid w:val="6AC25D27"/>
     <w:multiLevelType w:val="hybridMultilevel"/>
     <w:tmpl w:val="74BE1DD0"/>
@@ -4443,7 +4639,7 @@
       </w:pPr>
     </w:lvl>
   </w:abstractNum>
-  <w:abstractNum w:abstractNumId="14" w15:restartNumberingAfterBreak="0">
+  <w:abstractNum w:abstractNumId="15" w15:restartNumberingAfterBreak="0">
     <w:nsid w:val="71FA5267"/>
     <w:multiLevelType w:val="hybridMultilevel"/>
     <w:tmpl w:val="70248964"/>
@@ -4534,7 +4730,7 @@
       </w:pPr>
     </w:lvl>
   </w:abstractNum>
-  <w:abstractNum w:abstractNumId="15" w15:restartNumberingAfterBreak="0">
+  <w:abstractNum w:abstractNumId="16" w15:restartNumberingAfterBreak="0">
     <w:nsid w:val="742A32F5"/>
     <w:multiLevelType w:val="hybridMultilevel"/>
     <w:tmpl w:val="A86255D8"/>
@@ -4623,7 +4819,7 @@
       </w:pPr>
     </w:lvl>
   </w:abstractNum>
-  <w:abstractNum w:abstractNumId="16" w15:restartNumberingAfterBreak="0">
+  <w:abstractNum w:abstractNumId="17" w15:restartNumberingAfterBreak="0">
     <w:nsid w:val="7CFF1197"/>
     <w:multiLevelType w:val="hybridMultilevel"/>
     <w:tmpl w:val="DF5C896E"/>
@@ -4740,34 +4936,34 @@
     <w:abstractNumId w:val="0"/>
   </w:num>
   <w:num w:numId="2">
-    <w:abstractNumId w:val="11"/>
+    <w:abstractNumId w:val="12"/>
   </w:num>
   <w:num w:numId="3">
-    <w:abstractNumId w:val="15"/>
+    <w:abstractNumId w:val="16"/>
   </w:num>
   <w:num w:numId="4">
     <w:abstractNumId w:val="1"/>
   </w:num>
   <w:num w:numId="5">
-    <w:abstractNumId w:val="7"/>
+    <w:abstractNumId w:val="8"/>
   </w:num>
   <w:num w:numId="6">
-    <w:abstractNumId w:val="16"/>
+    <w:abstractNumId w:val="17"/>
   </w:num>
   <w:num w:numId="7">
-    <w:abstractNumId w:val="8"/>
+    <w:abstractNumId w:val="9"/>
   </w:num>
   <w:num w:numId="8">
-    <w:abstractNumId w:val="14"/>
+    <w:abstractNumId w:val="15"/>
   </w:num>
   <w:num w:numId="9">
-    <w:abstractNumId w:val="12"/>
+    <w:abstractNumId w:val="13"/>
   </w:num>
   <w:num w:numId="10">
-    <w:abstractNumId w:val="4"/>
+    <w:abstractNumId w:val="5"/>
   </w:num>
   <w:num w:numId="11">
-    <w:abstractNumId w:val="10"/>
+    <w:abstractNumId w:val="11"/>
   </w:num>
   <w:num w:numId="12">
     <w:abstractNumId w:val="2"/>
@@ -4776,16 +4972,19 @@
     <w:abstractNumId w:val="3"/>
   </w:num>
   <w:num w:numId="14">
-    <w:abstractNumId w:val="5"/>
+    <w:abstractNumId w:val="6"/>
   </w:num>
   <w:num w:numId="15">
-    <w:abstractNumId w:val="6"/>
+    <w:abstractNumId w:val="7"/>
   </w:num>
   <w:num w:numId="16">
-    <w:abstractNumId w:val="13"/>
+    <w:abstractNumId w:val="14"/>
   </w:num>
   <w:num w:numId="17">
-    <w:abstractNumId w:val="9"/>
+    <w:abstractNumId w:val="10"/>
+  </w:num>
+  <w:num w:numId="18">
+    <w:abstractNumId w:val="4"/>
   </w:num>
 </w:numbering>
 </file>
@@ -5867,7 +6066,7 @@
 </file>
 
 <file path=customXml/itemProps1.xml><?xml version="1.0" encoding="utf-8"?>
-<ds:datastoreItem xmlns:ds="http://schemas.openxmlformats.org/officeDocument/2006/customXml" ds:itemID="{92FB8A1F-055D-4ADB-BAA9-ED26A9643108}">
+<ds:datastoreItem xmlns:ds="http://schemas.openxmlformats.org/officeDocument/2006/customXml" ds:itemID="{D9770C4F-E57A-4263-B778-CF3A171BA062}">
   <ds:schemaRefs>
     <ds:schemaRef ds:uri="http://schemas.openxmlformats.org/officeDocument/2006/bibliography"/>
   </ds:schemaRefs>

</xml_diff>